<commit_message>
Adding priority Queue ADT
</commit_message>
<xml_diff>
--- a/doc/ADTS.docx
+++ b/doc/ADTS.docx
@@ -22,7 +22,7 @@
                 <w:b/>
                 <w:bCs/>
               </w:rPr>
-              <w:t>TAD</w:t>
+              <w:t>ADT</w:t>
             </w:r>
             <w:r>
               <w:rPr>
@@ -69,7 +69,21 @@
               <w:rPr>
                 <w:lang w:val="en-US"/>
               </w:rPr>
-              <w:t>table =&lt;Node1, Node2, Node3, Noden&gt;</w:t>
+              <w:t xml:space="preserve">table =&lt;Node1, Node2, Node3, </w:t>
+            </w:r>
+            <w:proofErr w:type="spellStart"/>
+            <w:r>
+              <w:rPr>
+                <w:lang w:val="en-US"/>
+              </w:rPr>
+              <w:t>Noden</w:t>
+            </w:r>
+            <w:proofErr w:type="spellEnd"/>
+            <w:r>
+              <w:rPr>
+                <w:lang w:val="en-US"/>
+              </w:rPr>
+              <w:t>&gt;</w:t>
             </w:r>
           </w:p>
           <w:p>
@@ -94,8 +108,34 @@
           </w:tcPr>
           <w:p>
             <w:r>
-              <w:t>{inv: HT.table.length = HT.size</w:t>
-            </w:r>
+              <w:t>{</w:t>
+            </w:r>
+            <w:proofErr w:type="spellStart"/>
+            <w:r>
+              <w:t>inv</w:t>
+            </w:r>
+            <w:proofErr w:type="spellEnd"/>
+            <w:r>
+              <w:t xml:space="preserve">: </w:t>
+            </w:r>
+            <w:proofErr w:type="spellStart"/>
+            <w:proofErr w:type="gramStart"/>
+            <w:r>
+              <w:t>HT.table</w:t>
+            </w:r>
+            <w:proofErr w:type="gramEnd"/>
+            <w:r>
+              <w:t>.length</w:t>
+            </w:r>
+            <w:proofErr w:type="spellEnd"/>
+            <w:r>
+              <w:t xml:space="preserve"> = </w:t>
+            </w:r>
+            <w:proofErr w:type="spellStart"/>
+            <w:r>
+              <w:t>HT.size</w:t>
+            </w:r>
+            <w:proofErr w:type="spellEnd"/>
             <w:r>
               <w:t xml:space="preserve"> ^ </w:t>
             </w:r>
@@ -115,7 +155,15 @@
               <w:t>∈</w:t>
             </w:r>
             <w:r>
-              <w:t xml:space="preserve"> HT.table, x </w:t>
+              <w:t xml:space="preserve"> </w:t>
+            </w:r>
+            <w:proofErr w:type="spellStart"/>
+            <w:r>
+              <w:t>HT.table</w:t>
+            </w:r>
+            <w:proofErr w:type="spellEnd"/>
+            <w:r>
+              <w:t xml:space="preserve">, x </w:t>
             </w:r>
             <w:r>
               <w:rPr>
@@ -243,11 +291,19 @@
                 <w:lang w:val="en-US"/>
               </w:rPr>
             </w:pPr>
-            <w:r>
-              <w:rPr>
-                <w:lang w:val="en-US"/>
-              </w:rPr>
-              <w:t xml:space="preserve">getValue </w:t>
+            <w:proofErr w:type="spellStart"/>
+            <w:r>
+              <w:rPr>
+                <w:lang w:val="en-US"/>
+              </w:rPr>
+              <w:t>getValue</w:t>
+            </w:r>
+            <w:proofErr w:type="spellEnd"/>
+            <w:r>
+              <w:rPr>
+                <w:lang w:val="en-US"/>
+              </w:rPr>
+              <w:t xml:space="preserve"> </w:t>
             </w:r>
             <w:r>
               <w:rPr>
@@ -352,7 +408,21 @@
               <w:rPr>
                 <w:lang w:val="en-US"/>
               </w:rPr>
-              <w:t xml:space="preserve">-&gt; String </w:t>
+              <w:t xml:space="preserve">-&gt; </w:t>
+            </w:r>
+            <w:proofErr w:type="gramStart"/>
+            <w:r>
+              <w:rPr>
+                <w:lang w:val="en-US"/>
+              </w:rPr>
+              <w:t>String</w:t>
+            </w:r>
+            <w:proofErr w:type="gramEnd"/>
+            <w:r>
+              <w:rPr>
+                <w:lang w:val="en-US"/>
+              </w:rPr>
+              <w:t xml:space="preserve"> </w:t>
             </w:r>
           </w:p>
           <w:p>
@@ -441,59 +511,125 @@
                 <w:lang w:val="en-US"/>
               </w:rPr>
             </w:pPr>
-            <w:r>
-              <w:rPr>
-                <w:b/>
-                <w:bCs/>
-                <w:lang w:val="en-US"/>
-              </w:rPr>
-              <w:t xml:space="preserve">HashTable() </w:t>
-            </w:r>
-          </w:p>
-          <w:p>
-            <w:pPr>
-              <w:rPr>
-                <w:lang w:val="en-US"/>
-              </w:rPr>
-            </w:pPr>
-            <w:r>
-              <w:rPr>
-                <w:lang w:val="en-US"/>
-              </w:rPr>
-              <w:t>"Creates a new HashTable"</w:t>
-            </w:r>
-          </w:p>
-          <w:p>
-            <w:pPr>
-              <w:rPr>
-                <w:lang w:val="en-US"/>
-              </w:rPr>
-            </w:pPr>
-            <w:r>
-              <w:rPr>
-                <w:lang w:val="en-US"/>
-              </w:rPr>
-              <w:t>{ pre: TRUE }</w:t>
-            </w:r>
-          </w:p>
-          <w:p>
-            <w:pPr>
-              <w:rPr>
-                <w:lang w:val="en-US"/>
-              </w:rPr>
-            </w:pPr>
-          </w:p>
-          <w:p>
-            <w:pPr>
-              <w:rPr>
-                <w:lang w:val="en-US"/>
-              </w:rPr>
-            </w:pPr>
-            <w:r>
-              <w:rPr>
-                <w:lang w:val="en-US"/>
-              </w:rPr>
-              <w:t>{ post: HashTable = {table = &lt;table&gt;} }</w:t>
+            <w:proofErr w:type="spellStart"/>
+            <w:proofErr w:type="gramStart"/>
+            <w:r>
+              <w:rPr>
+                <w:b/>
+                <w:bCs/>
+                <w:lang w:val="en-US"/>
+              </w:rPr>
+              <w:t>HashTable</w:t>
+            </w:r>
+            <w:proofErr w:type="spellEnd"/>
+            <w:r>
+              <w:rPr>
+                <w:b/>
+                <w:bCs/>
+                <w:lang w:val="en-US"/>
+              </w:rPr>
+              <w:t>(</w:t>
+            </w:r>
+            <w:proofErr w:type="gramEnd"/>
+            <w:r>
+              <w:rPr>
+                <w:b/>
+                <w:bCs/>
+                <w:lang w:val="en-US"/>
+              </w:rPr>
+              <w:t xml:space="preserve">) </w:t>
+            </w:r>
+          </w:p>
+          <w:p>
+            <w:pPr>
+              <w:rPr>
+                <w:lang w:val="en-US"/>
+              </w:rPr>
+            </w:pPr>
+            <w:r>
+              <w:rPr>
+                <w:lang w:val="en-US"/>
+              </w:rPr>
+              <w:t xml:space="preserve">"Creates a new </w:t>
+            </w:r>
+            <w:proofErr w:type="spellStart"/>
+            <w:proofErr w:type="gramStart"/>
+            <w:r>
+              <w:rPr>
+                <w:lang w:val="en-US"/>
+              </w:rPr>
+              <w:t>HashTable</w:t>
+            </w:r>
+            <w:proofErr w:type="spellEnd"/>
+            <w:proofErr w:type="gramEnd"/>
+            <w:r>
+              <w:rPr>
+                <w:lang w:val="en-US"/>
+              </w:rPr>
+              <w:t>"</w:t>
+            </w:r>
+          </w:p>
+          <w:p>
+            <w:pPr>
+              <w:rPr>
+                <w:lang w:val="en-US"/>
+              </w:rPr>
+            </w:pPr>
+            <w:proofErr w:type="gramStart"/>
+            <w:r>
+              <w:rPr>
+                <w:lang w:val="en-US"/>
+              </w:rPr>
+              <w:t>{ pre</w:t>
+            </w:r>
+            <w:proofErr w:type="gramEnd"/>
+            <w:r>
+              <w:rPr>
+                <w:lang w:val="en-US"/>
+              </w:rPr>
+              <w:t>: TRUE }</w:t>
+            </w:r>
+          </w:p>
+          <w:p>
+            <w:pPr>
+              <w:rPr>
+                <w:lang w:val="en-US"/>
+              </w:rPr>
+            </w:pPr>
+          </w:p>
+          <w:p>
+            <w:pPr>
+              <w:rPr>
+                <w:lang w:val="en-US"/>
+              </w:rPr>
+            </w:pPr>
+            <w:proofErr w:type="gramStart"/>
+            <w:r>
+              <w:rPr>
+                <w:lang w:val="en-US"/>
+              </w:rPr>
+              <w:t>{ post</w:t>
+            </w:r>
+            <w:proofErr w:type="gramEnd"/>
+            <w:r>
+              <w:rPr>
+                <w:lang w:val="en-US"/>
+              </w:rPr>
+              <w:t xml:space="preserve">: </w:t>
+            </w:r>
+            <w:proofErr w:type="spellStart"/>
+            <w:r>
+              <w:rPr>
+                <w:lang w:val="en-US"/>
+              </w:rPr>
+              <w:t>HashTable</w:t>
+            </w:r>
+            <w:proofErr w:type="spellEnd"/>
+            <w:r>
+              <w:rPr>
+                <w:lang w:val="en-US"/>
+              </w:rPr>
+              <w:t xml:space="preserve"> = {table = &lt;table&gt;} }</w:t>
             </w:r>
           </w:p>
         </w:tc>
@@ -528,58 +664,140 @@
                 <w:lang w:val="en-US"/>
               </w:rPr>
             </w:pPr>
-            <w:r>
-              <w:rPr>
-                <w:b/>
-                <w:bCs/>
-                <w:lang w:val="en-US"/>
-              </w:rPr>
-              <w:t xml:space="preserve">add(HashTable, K, V) </w:t>
-            </w:r>
-          </w:p>
-          <w:p>
-            <w:pPr>
-              <w:rPr>
-                <w:lang w:val="en-US"/>
-              </w:rPr>
-            </w:pPr>
-            <w:r>
-              <w:rPr>
-                <w:lang w:val="en-US"/>
-              </w:rPr>
-              <w:t>"Adds a new node to the hash table"</w:t>
-            </w:r>
-          </w:p>
-          <w:p>
-            <w:pPr>
-              <w:rPr>
-                <w:lang w:val="en-US"/>
-              </w:rPr>
-            </w:pPr>
-          </w:p>
-          <w:p>
-            <w:pPr>
-              <w:rPr>
-                <w:lang w:val="en-US"/>
-              </w:rPr>
-            </w:pPr>
-            <w:r>
-              <w:rPr>
-                <w:lang w:val="en-US"/>
-              </w:rPr>
-              <w:t xml:space="preserve">{ pre: </w:t>
-            </w:r>
-            <w:r>
-              <w:rPr>
-                <w:lang w:val="en-US"/>
-              </w:rPr>
-              <w:t>BST = { Root &lt;root&gt;}, …</w:t>
-            </w:r>
-            <w:r>
-              <w:rPr>
-                <w:lang w:val="en-US"/>
-              </w:rPr>
-              <w:t xml:space="preserve"> }</w:t>
+            <w:proofErr w:type="gramStart"/>
+            <w:r>
+              <w:rPr>
+                <w:b/>
+                <w:bCs/>
+                <w:lang w:val="en-US"/>
+              </w:rPr>
+              <w:t>put</w:t>
+            </w:r>
+            <w:r>
+              <w:rPr>
+                <w:b/>
+                <w:bCs/>
+                <w:lang w:val="en-US"/>
+              </w:rPr>
+              <w:t>(</w:t>
+            </w:r>
+            <w:proofErr w:type="spellStart"/>
+            <w:proofErr w:type="gramEnd"/>
+            <w:r>
+              <w:rPr>
+                <w:b/>
+                <w:bCs/>
+                <w:lang w:val="en-US"/>
+              </w:rPr>
+              <w:t>HashTable</w:t>
+            </w:r>
+            <w:proofErr w:type="spellEnd"/>
+            <w:r>
+              <w:rPr>
+                <w:b/>
+                <w:bCs/>
+                <w:lang w:val="en-US"/>
+              </w:rPr>
+              <w:t xml:space="preserve">, </w:t>
+            </w:r>
+            <w:r>
+              <w:rPr>
+                <w:b/>
+                <w:bCs/>
+                <w:lang w:val="en-US"/>
+              </w:rPr>
+              <w:t>k</w:t>
+            </w:r>
+            <w:r>
+              <w:rPr>
+                <w:b/>
+                <w:bCs/>
+                <w:lang w:val="en-US"/>
+              </w:rPr>
+              <w:t xml:space="preserve">, </w:t>
+            </w:r>
+            <w:r>
+              <w:rPr>
+                <w:b/>
+                <w:bCs/>
+                <w:lang w:val="en-US"/>
+              </w:rPr>
+              <w:t>v</w:t>
+            </w:r>
+            <w:r>
+              <w:rPr>
+                <w:b/>
+                <w:bCs/>
+                <w:lang w:val="en-US"/>
+              </w:rPr>
+              <w:t xml:space="preserve">) </w:t>
+            </w:r>
+          </w:p>
+          <w:p>
+            <w:pPr>
+              <w:rPr>
+                <w:lang w:val="en-US"/>
+              </w:rPr>
+            </w:pPr>
+            <w:r>
+              <w:rPr>
+                <w:lang w:val="en-US"/>
+              </w:rPr>
+              <w:t xml:space="preserve">"Adds a new node to the hash </w:t>
+            </w:r>
+            <w:proofErr w:type="gramStart"/>
+            <w:r>
+              <w:rPr>
+                <w:lang w:val="en-US"/>
+              </w:rPr>
+              <w:t>table</w:t>
+            </w:r>
+            <w:proofErr w:type="gramEnd"/>
+            <w:r>
+              <w:rPr>
+                <w:lang w:val="en-US"/>
+              </w:rPr>
+              <w:t>"</w:t>
+            </w:r>
+          </w:p>
+          <w:p>
+            <w:pPr>
+              <w:rPr>
+                <w:lang w:val="en-US"/>
+              </w:rPr>
+            </w:pPr>
+          </w:p>
+          <w:p>
+            <w:pPr>
+              <w:rPr>
+                <w:lang w:val="en-US"/>
+              </w:rPr>
+            </w:pPr>
+            <w:proofErr w:type="gramStart"/>
+            <w:r>
+              <w:rPr>
+                <w:lang w:val="en-US"/>
+              </w:rPr>
+              <w:t>{ pre</w:t>
+            </w:r>
+            <w:proofErr w:type="gramEnd"/>
+            <w:r>
+              <w:rPr>
+                <w:lang w:val="en-US"/>
+              </w:rPr>
+              <w:t>:</w:t>
+            </w:r>
+            <w:r>
+              <w:rPr>
+                <w:lang w:val="en-US"/>
+              </w:rPr>
+              <w:t xml:space="preserve"> TRUE</w:t>
+            </w:r>
+            <w:r>
+              <w:rPr>
+                <w:lang w:val="en-US"/>
+              </w:rPr>
+              <w:t>}</w:t>
             </w:r>
           </w:p>
           <w:p>
@@ -605,11 +823,94 @@
               <w:rPr>
                 <w:lang w:val="en-US"/>
               </w:rPr>
-              <w:t xml:space="preserve">post: If there is no collision, a new node is added to the table. If there is a collision, the new node is added at the end. </w:t>
-            </w:r>
-            <w:r>
-              <w:t>Return a message with the operation result }</w:t>
-            </w:r>
+              <w:t xml:space="preserve">post: If there is no collision, </w:t>
+            </w:r>
+            <w:r>
+              <w:rPr>
+                <w:lang w:val="en-US"/>
+              </w:rPr>
+              <w:t>Table&lt;</w:t>
+            </w:r>
+            <w:proofErr w:type="spellStart"/>
+            <w:r>
+              <w:rPr>
+                <w:lang w:val="en-US"/>
+              </w:rPr>
+              <w:t>newNode</w:t>
+            </w:r>
+            <w:proofErr w:type="spellEnd"/>
+            <w:r>
+              <w:rPr>
+                <w:lang w:val="en-US"/>
+              </w:rPr>
+              <w:t>, …, …&gt;</w:t>
+            </w:r>
+            <w:r>
+              <w:rPr>
+                <w:lang w:val="en-US"/>
+              </w:rPr>
+              <w:t>a new node is added to the table. If there is a collision, the new node is added at the end</w:t>
+            </w:r>
+            <w:r>
+              <w:rPr>
+                <w:lang w:val="en-US"/>
+              </w:rPr>
+              <w:t xml:space="preserve"> Table&lt;Node</w:t>
+            </w:r>
+            <w:r>
+              <w:rPr>
+                <w:lang w:val="en-US"/>
+              </w:rPr>
+              <w:t>-&gt;</w:t>
+            </w:r>
+            <w:proofErr w:type="spellStart"/>
+            <w:r>
+              <w:rPr>
+                <w:lang w:val="en-US"/>
+              </w:rPr>
+              <w:t>newNode</w:t>
+            </w:r>
+            <w:proofErr w:type="spellEnd"/>
+            <w:r>
+              <w:rPr>
+                <w:lang w:val="en-US"/>
+              </w:rPr>
+              <w:t>, …, …</w:t>
+            </w:r>
+            <w:proofErr w:type="gramStart"/>
+            <w:r>
+              <w:rPr>
+                <w:lang w:val="en-US"/>
+              </w:rPr>
+              <w:t xml:space="preserve">&gt; </w:t>
+            </w:r>
+            <w:r>
+              <w:rPr>
+                <w:lang w:val="en-US"/>
+              </w:rPr>
+              <w:t>.</w:t>
+            </w:r>
+            <w:proofErr w:type="gramEnd"/>
+            <w:r>
+              <w:rPr>
+                <w:lang w:val="en-US"/>
+              </w:rPr>
+              <w:t xml:space="preserve"> </w:t>
+            </w:r>
+            <w:r>
+              <w:rPr>
+                <w:lang w:val="en-US"/>
+              </w:rPr>
+              <w:t xml:space="preserve">Return a message with the operation </w:t>
+            </w:r>
+            <w:proofErr w:type="gramStart"/>
+            <w:r>
+              <w:rPr>
+                <w:lang w:val="en-US"/>
+              </w:rPr>
+              <w:t>result }</w:t>
+            </w:r>
+            <w:proofErr w:type="gramEnd"/>
           </w:p>
         </w:tc>
       </w:tr>
@@ -643,26 +944,60 @@
                 <w:lang w:val="en-US"/>
               </w:rPr>
             </w:pPr>
-            <w:r>
-              <w:rPr>
-                <w:b/>
-                <w:bCs/>
-                <w:lang w:val="en-US"/>
-              </w:rPr>
-              <w:t xml:space="preserve">getValue(HashTable, K) </w:t>
-            </w:r>
-          </w:p>
-          <w:p>
-            <w:pPr>
-              <w:rPr>
-                <w:lang w:val="en-US"/>
-              </w:rPr>
-            </w:pPr>
-            <w:r>
-              <w:rPr>
-                <w:lang w:val="en-US"/>
-              </w:rPr>
-              <w:t>"Returns the value associated with the given key"</w:t>
+            <w:proofErr w:type="gramStart"/>
+            <w:r>
+              <w:rPr>
+                <w:b/>
+                <w:bCs/>
+                <w:lang w:val="en-US"/>
+              </w:rPr>
+              <w:t>get(</w:t>
+            </w:r>
+            <w:proofErr w:type="spellStart"/>
+            <w:proofErr w:type="gramEnd"/>
+            <w:r>
+              <w:rPr>
+                <w:b/>
+                <w:bCs/>
+                <w:lang w:val="en-US"/>
+              </w:rPr>
+              <w:t>HashTable</w:t>
+            </w:r>
+            <w:proofErr w:type="spellEnd"/>
+            <w:r>
+              <w:rPr>
+                <w:b/>
+                <w:bCs/>
+                <w:lang w:val="en-US"/>
+              </w:rPr>
+              <w:t xml:space="preserve">, K) </w:t>
+            </w:r>
+          </w:p>
+          <w:p>
+            <w:pPr>
+              <w:rPr>
+                <w:lang w:val="en-US"/>
+              </w:rPr>
+            </w:pPr>
+            <w:r>
+              <w:rPr>
+                <w:lang w:val="en-US"/>
+              </w:rPr>
+              <w:t xml:space="preserve">"Returns the value associated with the given </w:t>
+            </w:r>
+            <w:proofErr w:type="gramStart"/>
+            <w:r>
+              <w:rPr>
+                <w:lang w:val="en-US"/>
+              </w:rPr>
+              <w:t>key</w:t>
+            </w:r>
+            <w:proofErr w:type="gramEnd"/>
+            <w:r>
+              <w:rPr>
+                <w:lang w:val="en-US"/>
+              </w:rPr>
+              <w:t>"</w:t>
             </w:r>
             <w:r>
               <w:rPr>
@@ -684,11 +1019,19 @@
                 <w:lang w:val="en-US"/>
               </w:rPr>
             </w:pPr>
-            <w:r>
-              <w:rPr>
-                <w:lang w:val="en-US"/>
-              </w:rPr>
-              <w:t xml:space="preserve">{ pre: </w:t>
+            <w:proofErr w:type="gramStart"/>
+            <w:r>
+              <w:rPr>
+                <w:lang w:val="en-US"/>
+              </w:rPr>
+              <w:t>{ pre</w:t>
+            </w:r>
+            <w:proofErr w:type="gramEnd"/>
+            <w:r>
+              <w:rPr>
+                <w:lang w:val="en-US"/>
+              </w:rPr>
+              <w:t xml:space="preserve">: </w:t>
             </w:r>
             <w:r>
               <w:rPr>
@@ -716,11 +1059,19 @@
                 <w:lang w:val="en-US"/>
               </w:rPr>
             </w:pPr>
-            <w:r>
-              <w:rPr>
-                <w:lang w:val="en-US"/>
-              </w:rPr>
-              <w:t>{ post: Returns the value associated with the given key or null if it is not found }</w:t>
+            <w:proofErr w:type="gramStart"/>
+            <w:r>
+              <w:rPr>
+                <w:lang w:val="en-US"/>
+              </w:rPr>
+              <w:t>{ post</w:t>
+            </w:r>
+            <w:proofErr w:type="gramEnd"/>
+            <w:r>
+              <w:rPr>
+                <w:lang w:val="en-US"/>
+              </w:rPr>
+              <w:t>: Returns the value associated with the given key or null if it is not found }</w:t>
             </w:r>
           </w:p>
         </w:tc>
@@ -755,26 +1106,60 @@
                 <w:lang w:val="en-US"/>
               </w:rPr>
             </w:pPr>
-            <w:r>
-              <w:rPr>
-                <w:b/>
-                <w:bCs/>
-                <w:lang w:val="en-US"/>
-              </w:rPr>
-              <w:t xml:space="preserve">remove(HashTable, K) </w:t>
-            </w:r>
-          </w:p>
-          <w:p>
-            <w:pPr>
-              <w:rPr>
-                <w:lang w:val="en-US"/>
-              </w:rPr>
-            </w:pPr>
-            <w:r>
-              <w:rPr>
-                <w:lang w:val="en-US"/>
-              </w:rPr>
-              <w:t>"Removes the node associated with the given key from the hash table"</w:t>
+            <w:proofErr w:type="gramStart"/>
+            <w:r>
+              <w:rPr>
+                <w:b/>
+                <w:bCs/>
+                <w:lang w:val="en-US"/>
+              </w:rPr>
+              <w:t>remove(</w:t>
+            </w:r>
+            <w:proofErr w:type="spellStart"/>
+            <w:proofErr w:type="gramEnd"/>
+            <w:r>
+              <w:rPr>
+                <w:b/>
+                <w:bCs/>
+                <w:lang w:val="en-US"/>
+              </w:rPr>
+              <w:t>HashTable</w:t>
+            </w:r>
+            <w:proofErr w:type="spellEnd"/>
+            <w:r>
+              <w:rPr>
+                <w:b/>
+                <w:bCs/>
+                <w:lang w:val="en-US"/>
+              </w:rPr>
+              <w:t xml:space="preserve">, K) </w:t>
+            </w:r>
+          </w:p>
+          <w:p>
+            <w:pPr>
+              <w:rPr>
+                <w:lang w:val="en-US"/>
+              </w:rPr>
+            </w:pPr>
+            <w:r>
+              <w:rPr>
+                <w:lang w:val="en-US"/>
+              </w:rPr>
+              <w:t xml:space="preserve">"Removes the node associated with the given key from the hash </w:t>
+            </w:r>
+            <w:proofErr w:type="gramStart"/>
+            <w:r>
+              <w:rPr>
+                <w:lang w:val="en-US"/>
+              </w:rPr>
+              <w:t>table</w:t>
+            </w:r>
+            <w:proofErr w:type="gramEnd"/>
+            <w:r>
+              <w:rPr>
+                <w:lang w:val="en-US"/>
+              </w:rPr>
+              <w:t>"</w:t>
             </w:r>
             <w:r>
               <w:rPr>
@@ -796,31 +1181,47 @@
                 <w:lang w:val="en-US"/>
               </w:rPr>
             </w:pPr>
-            <w:r>
-              <w:rPr>
-                <w:lang w:val="en-US"/>
-              </w:rPr>
-              <w:t>{ pre: TRUE }</w:t>
-            </w:r>
-          </w:p>
-          <w:p>
-            <w:pPr>
-              <w:rPr>
-                <w:lang w:val="en-US"/>
-              </w:rPr>
-            </w:pPr>
-          </w:p>
-          <w:p>
-            <w:pPr>
-              <w:rPr>
-                <w:lang w:val="en-US"/>
-              </w:rPr>
-            </w:pPr>
-            <w:r>
-              <w:rPr>
-                <w:lang w:val="en-US"/>
-              </w:rPr>
-              <w:t>{ post: Returns a message indicating if the node was found and removed or if it was not found }</w:t>
+            <w:proofErr w:type="gramStart"/>
+            <w:r>
+              <w:rPr>
+                <w:lang w:val="en-US"/>
+              </w:rPr>
+              <w:t>{ pre</w:t>
+            </w:r>
+            <w:proofErr w:type="gramEnd"/>
+            <w:r>
+              <w:rPr>
+                <w:lang w:val="en-US"/>
+              </w:rPr>
+              <w:t>: TRUE }</w:t>
+            </w:r>
+          </w:p>
+          <w:p>
+            <w:pPr>
+              <w:rPr>
+                <w:lang w:val="en-US"/>
+              </w:rPr>
+            </w:pPr>
+          </w:p>
+          <w:p>
+            <w:pPr>
+              <w:rPr>
+                <w:lang w:val="en-US"/>
+              </w:rPr>
+            </w:pPr>
+            <w:proofErr w:type="gramStart"/>
+            <w:r>
+              <w:rPr>
+                <w:lang w:val="en-US"/>
+              </w:rPr>
+              <w:t>{ post</w:t>
+            </w:r>
+            <w:proofErr w:type="gramEnd"/>
+            <w:r>
+              <w:rPr>
+                <w:lang w:val="en-US"/>
+              </w:rPr>
+              <w:t>: Returns a message indicating if the node was found and removed or if it was not found }</w:t>
             </w:r>
           </w:p>
         </w:tc>
@@ -905,47 +1306,77 @@
               <w:rPr>
                 <w:lang w:val="en-US"/>
               </w:rPr>
-              <w:t>"Calculates the index of the key in the hash table"</w:t>
-            </w:r>
-          </w:p>
-          <w:p>
-            <w:pPr>
-              <w:rPr>
-                <w:lang w:val="en-US"/>
-              </w:rPr>
-            </w:pPr>
-          </w:p>
-          <w:p>
-            <w:pPr>
-              <w:rPr>
-                <w:lang w:val="en-US"/>
-              </w:rPr>
-            </w:pPr>
-            <w:r>
-              <w:rPr>
-                <w:lang w:val="en-US"/>
-              </w:rPr>
-              <w:t>{ pre: key is not null }</w:t>
-            </w:r>
-          </w:p>
-          <w:p>
-            <w:pPr>
-              <w:rPr>
-                <w:lang w:val="en-US"/>
-              </w:rPr>
-            </w:pPr>
-          </w:p>
-          <w:p>
-            <w:pPr>
-              <w:rPr>
-                <w:lang w:val="en-US"/>
-              </w:rPr>
-            </w:pPr>
-            <w:r>
-              <w:rPr>
-                <w:lang w:val="en-US"/>
-              </w:rPr>
-              <w:t>{ post: non-negative integer less than the size of the hash table }</w:t>
+              <w:t xml:space="preserve">"Calculates the index of the key in the hash </w:t>
+            </w:r>
+            <w:proofErr w:type="gramStart"/>
+            <w:r>
+              <w:rPr>
+                <w:lang w:val="en-US"/>
+              </w:rPr>
+              <w:t>table</w:t>
+            </w:r>
+            <w:proofErr w:type="gramEnd"/>
+            <w:r>
+              <w:rPr>
+                <w:lang w:val="en-US"/>
+              </w:rPr>
+              <w:t>"</w:t>
+            </w:r>
+          </w:p>
+          <w:p>
+            <w:pPr>
+              <w:rPr>
+                <w:lang w:val="en-US"/>
+              </w:rPr>
+            </w:pPr>
+          </w:p>
+          <w:p>
+            <w:pPr>
+              <w:rPr>
+                <w:lang w:val="en-US"/>
+              </w:rPr>
+            </w:pPr>
+            <w:proofErr w:type="gramStart"/>
+            <w:r>
+              <w:rPr>
+                <w:lang w:val="en-US"/>
+              </w:rPr>
+              <w:t>{ pre</w:t>
+            </w:r>
+            <w:proofErr w:type="gramEnd"/>
+            <w:r>
+              <w:rPr>
+                <w:lang w:val="en-US"/>
+              </w:rPr>
+              <w:t>: key is not null }</w:t>
+            </w:r>
+          </w:p>
+          <w:p>
+            <w:pPr>
+              <w:rPr>
+                <w:lang w:val="en-US"/>
+              </w:rPr>
+            </w:pPr>
+          </w:p>
+          <w:p>
+            <w:pPr>
+              <w:rPr>
+                <w:lang w:val="en-US"/>
+              </w:rPr>
+            </w:pPr>
+            <w:proofErr w:type="gramStart"/>
+            <w:r>
+              <w:rPr>
+                <w:lang w:val="en-US"/>
+              </w:rPr>
+              <w:t>{ post</w:t>
+            </w:r>
+            <w:proofErr w:type="gramEnd"/>
+            <w:r>
+              <w:rPr>
+                <w:lang w:val="en-US"/>
+              </w:rPr>
+              <w:t>: non-negative integer less than the size of the hash table }</w:t>
             </w:r>
           </w:p>
         </w:tc>
@@ -978,7 +1409,7 @@
                 <w:b/>
                 <w:bCs/>
               </w:rPr>
-              <w:t>TAD</w:t>
+              <w:t>ADT</w:t>
             </w:r>
             <w:r>
               <w:rPr>
@@ -987,13 +1418,31 @@
               </w:rPr>
               <w:t xml:space="preserve"> </w:t>
             </w:r>
-            <w:r>
-              <w:rPr>
-                <w:b/>
-                <w:bCs/>
-              </w:rPr>
-              <w:t>Priority Queue</w:t>
-            </w:r>
+            <w:proofErr w:type="spellStart"/>
+            <w:r>
+              <w:rPr>
+                <w:b/>
+                <w:bCs/>
+              </w:rPr>
+              <w:t>Priority</w:t>
+            </w:r>
+            <w:proofErr w:type="spellEnd"/>
+            <w:r>
+              <w:rPr>
+                <w:b/>
+                <w:bCs/>
+              </w:rPr>
+              <w:t xml:space="preserve"> </w:t>
+            </w:r>
+            <w:proofErr w:type="spellStart"/>
+            <w:r>
+              <w:rPr>
+                <w:b/>
+                <w:bCs/>
+              </w:rPr>
+              <w:t>Queue</w:t>
+            </w:r>
+            <w:proofErr w:type="spellEnd"/>
           </w:p>
         </w:tc>
       </w:tr>
@@ -1012,15 +1461,98 @@
               <w:rPr>
                 <w:lang w:val="en-US"/>
               </w:rPr>
-              <w:t>PQ = {Size = &lt;size&gt;, Element = &lt;element&gt;, Comparator = &lt;comparator&gt;</w:t>
-            </w:r>
-          </w:p>
-          <w:p>
-            <w:pPr>
-              <w:rPr>
-                <w:lang w:val="en-US"/>
-              </w:rPr>
-            </w:pPr>
+              <w:t>PQ</w:t>
+            </w:r>
+            <w:proofErr w:type="gramStart"/>
+            <w:r>
+              <w:rPr>
+                <w:lang w:val="en-US"/>
+              </w:rPr>
+              <w:t xml:space="preserve">= </w:t>
+            </w:r>
+            <w:r>
+              <w:rPr>
+                <w:lang w:val="en-US"/>
+              </w:rPr>
+              <w:t xml:space="preserve"> </w:t>
+            </w:r>
+            <w:r>
+              <w:rPr>
+                <w:lang w:val="en-US"/>
+              </w:rPr>
+              <w:t>{</w:t>
+            </w:r>
+            <w:proofErr w:type="gramEnd"/>
+            <w:r>
+              <w:rPr>
+                <w:lang w:val="en-US"/>
+              </w:rPr>
+              <w:t xml:space="preserve">heap=&lt;heap&gt;} </w:t>
+            </w:r>
+          </w:p>
+          <w:p>
+            <w:pPr>
+              <w:rPr>
+                <w:lang w:val="en-US"/>
+              </w:rPr>
+            </w:pPr>
+            <w:r>
+              <w:rPr>
+                <w:lang w:val="en-US"/>
+              </w:rPr>
+              <w:t xml:space="preserve">heap = </w:t>
+            </w:r>
+            <w:r>
+              <w:rPr>
+                <w:lang w:val="en-US"/>
+              </w:rPr>
+              <w:t>{</w:t>
+            </w:r>
+            <w:r>
+              <w:rPr>
+                <w:lang w:val="en-US"/>
+              </w:rPr>
+              <w:t xml:space="preserve">&lt;Node1, Node2, Node3, </w:t>
+            </w:r>
+            <w:proofErr w:type="spellStart"/>
+            <w:r>
+              <w:rPr>
+                <w:lang w:val="en-US"/>
+              </w:rPr>
+              <w:t>Noden</w:t>
+            </w:r>
+            <w:proofErr w:type="spellEnd"/>
+            <w:r>
+              <w:rPr>
+                <w:lang w:val="en-US"/>
+              </w:rPr>
+              <w:t>&gt;</w:t>
+            </w:r>
+            <w:r>
+              <w:rPr>
+                <w:lang w:val="en-US"/>
+              </w:rPr>
+              <w:t>, size=&lt;n&gt;}</w:t>
+            </w:r>
+          </w:p>
+          <w:p>
+            <w:pPr>
+              <w:rPr>
+                <w:lang w:val="en-US"/>
+              </w:rPr>
+            </w:pPr>
+            <w:r>
+              <w:rPr>
+                <w:lang w:val="en-US"/>
+              </w:rPr>
+              <w:t>Node = &lt;T&gt;</w:t>
+            </w:r>
+            <w:r>
+              <w:rPr>
+                <w:lang w:val="en-US"/>
+              </w:rPr>
+              <w:t xml:space="preserve"> </w:t>
+            </w:r>
           </w:p>
         </w:tc>
       </w:tr>
@@ -1039,7 +1571,37 @@
               <w:rPr>
                 <w:lang w:val="en-US"/>
               </w:rPr>
-              <w:t>{inv: PQ.Element.length == PQ.Size}</w:t>
+              <w:t xml:space="preserve">{inv: </w:t>
+            </w:r>
+            <w:proofErr w:type="spellStart"/>
+            <w:proofErr w:type="gramStart"/>
+            <w:r>
+              <w:rPr>
+                <w:lang w:val="en-US"/>
+              </w:rPr>
+              <w:t>PQ.Element.length</w:t>
+            </w:r>
+            <w:proofErr w:type="spellEnd"/>
+            <w:proofErr w:type="gramEnd"/>
+            <w:r>
+              <w:rPr>
+                <w:lang w:val="en-US"/>
+              </w:rPr>
+              <w:t xml:space="preserve"> == </w:t>
+            </w:r>
+            <w:proofErr w:type="spellStart"/>
+            <w:r>
+              <w:rPr>
+                <w:lang w:val="en-US"/>
+              </w:rPr>
+              <w:t>PQ.Size</w:t>
+            </w:r>
+            <w:proofErr w:type="spellEnd"/>
+            <w:r>
+              <w:rPr>
+                <w:lang w:val="en-US"/>
+              </w:rPr>
+              <w:t>}</w:t>
             </w:r>
           </w:p>
           <w:p>
@@ -1172,11 +1734,19 @@
                 <w:lang w:val="en-US"/>
               </w:rPr>
             </w:pPr>
-            <w:r>
-              <w:rPr>
-                <w:lang w:val="en-US"/>
-              </w:rPr>
-              <w:t xml:space="preserve">isEmpty </w:t>
+            <w:proofErr w:type="spellStart"/>
+            <w:r>
+              <w:rPr>
+                <w:lang w:val="en-US"/>
+              </w:rPr>
+              <w:t>isEmpty</w:t>
+            </w:r>
+            <w:proofErr w:type="spellEnd"/>
+            <w:r>
+              <w:rPr>
+                <w:lang w:val="en-US"/>
+              </w:rPr>
+              <w:t xml:space="preserve"> </w:t>
             </w:r>
             <w:r>
               <w:rPr>
@@ -1201,19 +1771,6 @@
                 <w:lang w:val="en-US"/>
               </w:rPr>
               <w:t>-&gt; Boolean</w:t>
-            </w:r>
-          </w:p>
-          <w:p>
-            <w:pPr>
-              <w:rPr>
-                <w:lang w:val="en-US"/>
-              </w:rPr>
-            </w:pPr>
-            <w:r>
-              <w:rPr>
-                <w:lang w:val="en-US"/>
-              </w:rPr>
-              <w:t xml:space="preserve">Modification operations: </w:t>
             </w:r>
           </w:p>
           <w:p>
@@ -1231,61 +1788,32 @@
               <w:rPr>
                 <w:lang w:val="en-US"/>
               </w:rPr>
-              <w:t>offer</w:t>
-            </w:r>
-            <w:r>
-              <w:rPr>
-                <w:lang w:val="en-US"/>
-              </w:rPr>
-              <w:t xml:space="preserve"> </w:t>
-            </w:r>
-            <w:r>
-              <w:rPr>
-                <w:lang w:val="en-US"/>
-              </w:rPr>
-              <w:t xml:space="preserve">                                      </w:t>
-            </w:r>
-            <w:r>
-              <w:rPr>
-                <w:lang w:val="en-US"/>
-              </w:rPr>
-              <w:t>PQ x V x P</w:t>
-            </w:r>
-            <w:r>
-              <w:rPr>
-                <w:lang w:val="en-US"/>
-              </w:rPr>
-              <w:t xml:space="preserve"> </w:t>
-            </w:r>
-            <w:r>
-              <w:rPr>
-                <w:lang w:val="en-US"/>
-              </w:rPr>
-              <w:t xml:space="preserve"> </w:t>
-            </w:r>
-            <w:r>
-              <w:rPr>
-                <w:lang w:val="en-US"/>
-              </w:rPr>
-              <w:t xml:space="preserve">                                                                            </w:t>
-            </w:r>
-            <w:r>
-              <w:rPr>
-                <w:lang w:val="en-US"/>
-              </w:rPr>
-              <w:t>-&gt;</w:t>
-            </w:r>
-            <w:r>
-              <w:rPr>
-                <w:lang w:val="en-US"/>
-              </w:rPr>
-              <w:t xml:space="preserve"> </w:t>
-            </w:r>
-            <w:r>
-              <w:rPr>
-                <w:lang w:val="en-US"/>
-              </w:rPr>
-              <w:t>String</w:t>
+              <w:t>size</w:t>
+            </w:r>
+            <w:r>
+              <w:rPr>
+                <w:lang w:val="en-US"/>
+              </w:rPr>
+              <w:t xml:space="preserve">                                         PQ                                                                                          </w:t>
+            </w:r>
+            <w:r>
+              <w:rPr>
+                <w:lang w:val="en-US"/>
+              </w:rPr>
+              <w:t>-&gt; Integer</w:t>
+            </w:r>
+          </w:p>
+          <w:p>
+            <w:pPr>
+              <w:rPr>
+                <w:lang w:val="en-US"/>
+              </w:rPr>
+            </w:pPr>
+            <w:r>
+              <w:rPr>
+                <w:lang w:val="en-US"/>
+              </w:rPr>
+              <w:t xml:space="preserve">Modification operations: </w:t>
             </w:r>
           </w:p>
           <w:p>
@@ -1303,7 +1831,25 @@
               <w:rPr>
                 <w:lang w:val="en-US"/>
               </w:rPr>
-              <w:t>poll</w:t>
+              <w:t>insert</w:t>
+            </w:r>
+            <w:r>
+              <w:rPr>
+                <w:lang w:val="en-US"/>
+              </w:rPr>
+              <w:t xml:space="preserve">                                     </w:t>
+            </w:r>
+            <w:r>
+              <w:rPr>
+                <w:lang w:val="en-US"/>
+              </w:rPr>
+              <w:t>PQ x</w:t>
+            </w:r>
+            <w:r>
+              <w:rPr>
+                <w:lang w:val="en-US"/>
+              </w:rPr>
+              <w:t xml:space="preserve"> T       </w:t>
             </w:r>
             <w:r>
               <w:rPr>
@@ -1315,13 +1861,13 @@
               <w:rPr>
                 <w:lang w:val="en-US"/>
               </w:rPr>
-              <w:t xml:space="preserve">                                </w:t>
-            </w:r>
-            <w:r>
-              <w:rPr>
-                <w:lang w:val="en-US"/>
-              </w:rPr>
-              <w:t xml:space="preserve">       </w:t>
+              <w:t xml:space="preserve">                                                                            </w:t>
+            </w:r>
+            <w:r>
+              <w:rPr>
+                <w:lang w:val="en-US"/>
+              </w:rPr>
+              <w:t>-&gt;</w:t>
             </w:r>
             <w:r>
               <w:rPr>
@@ -1329,60 +1875,14 @@
               </w:rPr>
               <w:t xml:space="preserve"> </w:t>
             </w:r>
-            <w:r>
-              <w:rPr>
-                <w:lang w:val="en-US"/>
-              </w:rPr>
-              <w:t>PQ</w:t>
-            </w:r>
-            <w:r>
-              <w:rPr>
-                <w:lang w:val="en-US"/>
-              </w:rPr>
-              <w:t xml:space="preserve"> </w:t>
-            </w:r>
-            <w:r>
-              <w:rPr>
-                <w:lang w:val="en-US"/>
-              </w:rPr>
-              <w:t xml:space="preserve"> </w:t>
-            </w:r>
-            <w:r>
-              <w:rPr>
-                <w:lang w:val="en-US"/>
-              </w:rPr>
-              <w:t xml:space="preserve">     </w:t>
-            </w:r>
-            <w:r>
-              <w:rPr>
-                <w:lang w:val="en-US"/>
-              </w:rPr>
-              <w:t xml:space="preserve">                                                                              </w:t>
-            </w:r>
-            <w:r>
-              <w:rPr>
-                <w:lang w:val="en-US"/>
-              </w:rPr>
-              <w:t xml:space="preserve">     </w:t>
-            </w:r>
-            <w:r>
-              <w:rPr>
-                <w:lang w:val="en-US"/>
-              </w:rPr>
-              <w:t>-</w:t>
-            </w:r>
-            <w:r>
-              <w:rPr>
-                <w:lang w:val="en-US"/>
-              </w:rPr>
-              <w:t xml:space="preserve">&gt; </w:t>
-            </w:r>
-            <w:r>
-              <w:rPr>
-                <w:lang w:val="en-US"/>
-              </w:rPr>
-              <w:t>V</w:t>
-            </w:r>
+            <w:proofErr w:type="gramStart"/>
+            <w:r>
+              <w:rPr>
+                <w:lang w:val="en-US"/>
+              </w:rPr>
+              <w:t>String</w:t>
+            </w:r>
+            <w:proofErr w:type="gramEnd"/>
           </w:p>
           <w:p>
             <w:pPr>
@@ -1399,13 +1899,31 @@
               <w:rPr>
                 <w:lang w:val="en-US"/>
               </w:rPr>
-              <w:t xml:space="preserve">increasePriority </w:t>
-            </w:r>
-            <w:r>
-              <w:rPr>
-                <w:lang w:val="en-US"/>
-              </w:rPr>
-              <w:t xml:space="preserve">                   </w:t>
+              <w:t>remove</w:t>
+            </w:r>
+            <w:r>
+              <w:rPr>
+                <w:lang w:val="en-US"/>
+              </w:rPr>
+              <w:t xml:space="preserve"> </w:t>
+            </w:r>
+            <w:r>
+              <w:rPr>
+                <w:lang w:val="en-US"/>
+              </w:rPr>
+              <w:t xml:space="preserve">                                </w:t>
+            </w:r>
+            <w:r>
+              <w:rPr>
+                <w:lang w:val="en-US"/>
+              </w:rPr>
+              <w:t xml:space="preserve">       </w:t>
+            </w:r>
+            <w:r>
+              <w:rPr>
+                <w:lang w:val="en-US"/>
+              </w:rPr>
+              <w:t xml:space="preserve"> </w:t>
             </w:r>
             <w:r>
               <w:rPr>
@@ -1423,19 +1941,31 @@
               <w:rPr>
                 <w:lang w:val="en-US"/>
               </w:rPr>
-              <w:t xml:space="preserve">x V x P </w:t>
-            </w:r>
-            <w:r>
-              <w:rPr>
-                <w:lang w:val="en-US"/>
-              </w:rPr>
-              <w:t xml:space="preserve">                                                                            </w:t>
-            </w:r>
-            <w:r>
-              <w:rPr>
-                <w:lang w:val="en-US"/>
-              </w:rPr>
-              <w:t>-&gt; String</w:t>
+              <w:t xml:space="preserve"> </w:t>
+            </w:r>
+            <w:r>
+              <w:rPr>
+                <w:lang w:val="en-US"/>
+              </w:rPr>
+              <w:t xml:space="preserve">     </w:t>
+            </w:r>
+            <w:r>
+              <w:rPr>
+                <w:lang w:val="en-US"/>
+              </w:rPr>
+              <w:t xml:space="preserve">                                                                            -</w:t>
+            </w:r>
+            <w:r>
+              <w:rPr>
+                <w:lang w:val="en-US"/>
+              </w:rPr>
+              <w:t xml:space="preserve">&gt; </w:t>
+            </w:r>
+            <w:r>
+              <w:rPr>
+                <w:lang w:val="en-US"/>
+              </w:rPr>
+              <w:t>V</w:t>
             </w:r>
           </w:p>
         </w:tc>
@@ -1470,6 +2000,8 @@
                 <w:lang w:val="en-US"/>
               </w:rPr>
             </w:pPr>
+            <w:proofErr w:type="spellStart"/>
+            <w:proofErr w:type="gramStart"/>
             <w:r>
               <w:rPr>
                 <w:b/>
@@ -1478,59 +2010,924 @@
               </w:rPr>
               <w:t>PriorityQueue</w:t>
             </w:r>
-            <w:r>
-              <w:rPr>
-                <w:b/>
-                <w:bCs/>
-                <w:lang w:val="en-US"/>
-              </w:rPr>
-              <w:t xml:space="preserve">() </w:t>
-            </w:r>
-          </w:p>
-          <w:p>
-            <w:pPr>
-              <w:rPr>
-                <w:lang w:val="en-US"/>
-              </w:rPr>
-            </w:pPr>
-            <w:r>
-              <w:rPr>
-                <w:lang w:val="en-US"/>
-              </w:rPr>
-              <w:t>"Creates a new HashTable"</w:t>
-            </w:r>
-          </w:p>
-          <w:p>
-            <w:pPr>
-              <w:rPr>
-                <w:lang w:val="en-US"/>
-              </w:rPr>
-            </w:pPr>
-            <w:r>
-              <w:rPr>
-                <w:lang w:val="en-US"/>
-              </w:rPr>
-              <w:t>{ pre: TRUE }</w:t>
-            </w:r>
-          </w:p>
-          <w:p>
-            <w:pPr>
-              <w:rPr>
-                <w:lang w:val="en-US"/>
-              </w:rPr>
-            </w:pPr>
-          </w:p>
-          <w:p>
-            <w:pPr>
-              <w:rPr>
-                <w:lang w:val="en-US"/>
-              </w:rPr>
-            </w:pPr>
-            <w:r>
-              <w:rPr>
-                <w:lang w:val="en-US"/>
-              </w:rPr>
-              <w:t>{ post: HashTable = {table = &lt;table&gt;} }</w:t>
+            <w:proofErr w:type="spellEnd"/>
+            <w:r>
+              <w:rPr>
+                <w:b/>
+                <w:bCs/>
+                <w:lang w:val="en-US"/>
+              </w:rPr>
+              <w:t>(</w:t>
+            </w:r>
+            <w:proofErr w:type="gramEnd"/>
+            <w:r>
+              <w:rPr>
+                <w:b/>
+                <w:bCs/>
+                <w:lang w:val="en-US"/>
+              </w:rPr>
+              <w:t xml:space="preserve">) </w:t>
+            </w:r>
+          </w:p>
+          <w:p>
+            <w:pPr>
+              <w:rPr>
+                <w:lang w:val="en-US"/>
+              </w:rPr>
+            </w:pPr>
+            <w:r>
+              <w:rPr>
+                <w:lang w:val="en-US"/>
+              </w:rPr>
+              <w:t xml:space="preserve">"Creates a new </w:t>
+            </w:r>
+            <w:proofErr w:type="spellStart"/>
+            <w:proofErr w:type="gramStart"/>
+            <w:r>
+              <w:rPr>
+                <w:lang w:val="en-US"/>
+              </w:rPr>
+              <w:t>PriorityQueue</w:t>
+            </w:r>
+            <w:proofErr w:type="spellEnd"/>
+            <w:proofErr w:type="gramEnd"/>
+            <w:r>
+              <w:rPr>
+                <w:lang w:val="en-US"/>
+              </w:rPr>
+              <w:t>"</w:t>
+            </w:r>
+          </w:p>
+          <w:p>
+            <w:pPr>
+              <w:rPr>
+                <w:lang w:val="en-US"/>
+              </w:rPr>
+            </w:pPr>
+            <w:proofErr w:type="gramStart"/>
+            <w:r>
+              <w:rPr>
+                <w:lang w:val="en-US"/>
+              </w:rPr>
+              <w:t>{ pre</w:t>
+            </w:r>
+            <w:proofErr w:type="gramEnd"/>
+            <w:r>
+              <w:rPr>
+                <w:lang w:val="en-US"/>
+              </w:rPr>
+              <w:t>: TRUE }</w:t>
+            </w:r>
+          </w:p>
+          <w:p>
+            <w:pPr>
+              <w:rPr>
+                <w:lang w:val="en-US"/>
+              </w:rPr>
+            </w:pPr>
+          </w:p>
+          <w:p>
+            <w:proofErr w:type="gramStart"/>
+            <w:r>
+              <w:rPr>
+                <w:lang w:val="en-US"/>
+              </w:rPr>
+              <w:t>{ post</w:t>
+            </w:r>
+            <w:proofErr w:type="gramEnd"/>
+            <w:r>
+              <w:rPr>
+                <w:lang w:val="en-US"/>
+              </w:rPr>
+              <w:t xml:space="preserve">: </w:t>
+            </w:r>
+            <w:r>
+              <w:rPr>
+                <w:lang w:val="en-US"/>
+              </w:rPr>
+              <w:t>{ post: PQ = {heap = &lt;heap&gt;} }</w:t>
+            </w:r>
+          </w:p>
+        </w:tc>
+      </w:tr>
+    </w:tbl>
+    <w:p>
+      <w:pPr>
+        <w:rPr>
+          <w:lang w:val="en-US"/>
+        </w:rPr>
+      </w:pPr>
+    </w:p>
+    <w:tbl>
+      <w:tblPr>
+        <w:tblStyle w:val="Tablaconcuadrcula"/>
+        <w:tblW w:w="0" w:type="auto"/>
+        <w:tblLook w:val="04A0" w:firstRow="1" w:lastRow="0" w:firstColumn="1" w:lastColumn="0" w:noHBand="0" w:noVBand="1"/>
+      </w:tblPr>
+      <w:tblGrid>
+        <w:gridCol w:w="9350"/>
+      </w:tblGrid>
+      <w:tr>
+        <w:tc>
+          <w:tcPr>
+            <w:tcW w:w="9350" w:type="dxa"/>
+          </w:tcPr>
+          <w:p>
+            <w:pPr>
+              <w:rPr>
+                <w:b/>
+                <w:bCs/>
+                <w:lang w:val="en-US"/>
+              </w:rPr>
+            </w:pPr>
+            <w:proofErr w:type="gramStart"/>
+            <w:r>
+              <w:rPr>
+                <w:b/>
+                <w:bCs/>
+                <w:lang w:val="en-US"/>
+              </w:rPr>
+              <w:t>remove(</w:t>
+            </w:r>
+            <w:proofErr w:type="gramEnd"/>
+            <w:r>
+              <w:rPr>
+                <w:b/>
+                <w:bCs/>
+                <w:lang w:val="en-US"/>
+              </w:rPr>
+              <w:t>PQ</w:t>
+            </w:r>
+            <w:r>
+              <w:rPr>
+                <w:b/>
+                <w:bCs/>
+                <w:lang w:val="en-US"/>
+              </w:rPr>
+              <w:t>)</w:t>
+            </w:r>
+          </w:p>
+          <w:p>
+            <w:pPr>
+              <w:rPr>
+                <w:lang w:val="en-US"/>
+              </w:rPr>
+            </w:pPr>
+            <w:r>
+              <w:rPr>
+                <w:lang w:val="en-US"/>
+              </w:rPr>
+              <w:t xml:space="preserve">“Removes and returns the element with the highest priority from the priority </w:t>
+            </w:r>
+            <w:proofErr w:type="gramStart"/>
+            <w:r>
+              <w:rPr>
+                <w:lang w:val="en-US"/>
+              </w:rPr>
+              <w:t>queue</w:t>
+            </w:r>
+            <w:proofErr w:type="gramEnd"/>
+            <w:r>
+              <w:rPr>
+                <w:lang w:val="en-US"/>
+              </w:rPr>
+              <w:t>”</w:t>
+            </w:r>
+          </w:p>
+          <w:p>
+            <w:pPr>
+              <w:rPr>
+                <w:lang w:val="en-US"/>
+              </w:rPr>
+            </w:pPr>
+            <w:proofErr w:type="gramStart"/>
+            <w:r>
+              <w:rPr>
+                <w:lang w:val="en-US"/>
+              </w:rPr>
+              <w:t>{ pre</w:t>
+            </w:r>
+            <w:proofErr w:type="gramEnd"/>
+            <w:r>
+              <w:rPr>
+                <w:lang w:val="en-US"/>
+              </w:rPr>
+              <w:t xml:space="preserve">: PQ is not empty } </w:t>
+            </w:r>
+          </w:p>
+          <w:p>
+            <w:pPr>
+              <w:rPr>
+                <w:lang w:val="en-US"/>
+              </w:rPr>
+            </w:pPr>
+          </w:p>
+          <w:p>
+            <w:pPr>
+              <w:rPr>
+                <w:lang w:val="en-US"/>
+              </w:rPr>
+            </w:pPr>
+            <w:proofErr w:type="gramStart"/>
+            <w:r>
+              <w:rPr>
+                <w:lang w:val="en-US"/>
+              </w:rPr>
+              <w:t>{ post</w:t>
+            </w:r>
+            <w:proofErr w:type="gramEnd"/>
+            <w:r>
+              <w:rPr>
+                <w:lang w:val="en-US"/>
+              </w:rPr>
+              <w:t xml:space="preserve">: </w:t>
+            </w:r>
+            <w:proofErr w:type="spellStart"/>
+            <w:r>
+              <w:rPr>
+                <w:lang w:val="en-US"/>
+              </w:rPr>
+              <w:t>PQ.heap</w:t>
+            </w:r>
+            <w:proofErr w:type="spellEnd"/>
+            <w:r>
+              <w:rPr>
+                <w:lang w:val="en-US"/>
+              </w:rPr>
+              <w:t xml:space="preserve"> = &lt;Node2, Node3, …, </w:t>
+            </w:r>
+            <w:proofErr w:type="spellStart"/>
+            <w:r>
+              <w:rPr>
+                <w:lang w:val="en-US"/>
+              </w:rPr>
+              <w:t>Noden</w:t>
+            </w:r>
+            <w:proofErr w:type="spellEnd"/>
+            <w:r>
+              <w:rPr>
+                <w:lang w:val="en-US"/>
+              </w:rPr>
+              <w:t xml:space="preserve">&gt; where </w:t>
+            </w:r>
+            <w:r>
+              <w:rPr>
+                <w:rFonts w:ascii="Cambria Math" w:hAnsi="Cambria Math" w:cs="Cambria Math"/>
+                <w:lang w:val="en-US"/>
+              </w:rPr>
+              <w:t>∀</w:t>
+            </w:r>
+            <w:r>
+              <w:rPr>
+                <w:lang w:val="en-US"/>
+              </w:rPr>
+              <w:t xml:space="preserve"> </w:t>
+            </w:r>
+            <w:proofErr w:type="spellStart"/>
+            <w:r>
+              <w:rPr>
+                <w:lang w:val="en-US"/>
+              </w:rPr>
+              <w:t>i</w:t>
+            </w:r>
+            <w:proofErr w:type="spellEnd"/>
+            <w:r>
+              <w:rPr>
+                <w:lang w:val="en-US"/>
+              </w:rPr>
+              <w:t xml:space="preserve"> </w:t>
+            </w:r>
+            <w:r>
+              <w:rPr>
+                <w:rFonts w:ascii="Cambria Math" w:hAnsi="Cambria Math" w:cs="Cambria Math"/>
+                <w:lang w:val="en-US"/>
+              </w:rPr>
+              <w:t>∈</w:t>
+            </w:r>
+            <w:r>
+              <w:rPr>
+                <w:lang w:val="en-US"/>
+              </w:rPr>
+              <w:t xml:space="preserve"> [2,n], Node1 </w:t>
+            </w:r>
+            <w:r>
+              <w:rPr>
+                <w:rFonts w:ascii="Calibri" w:hAnsi="Calibri" w:cs="Calibri"/>
+                <w:lang w:val="en-US"/>
+              </w:rPr>
+              <w:t>≥</w:t>
+            </w:r>
+            <w:r>
+              <w:rPr>
+                <w:lang w:val="en-US"/>
+              </w:rPr>
+              <w:t xml:space="preserve"> </w:t>
+            </w:r>
+            <w:proofErr w:type="spellStart"/>
+            <w:r>
+              <w:rPr>
+                <w:lang w:val="en-US"/>
+              </w:rPr>
+              <w:t>Nodei</w:t>
+            </w:r>
+            <w:proofErr w:type="spellEnd"/>
+            <w:r>
+              <w:rPr>
+                <w:lang w:val="en-US"/>
+              </w:rPr>
+              <w:t xml:space="preserve"> }</w:t>
+            </w:r>
+          </w:p>
+        </w:tc>
+      </w:tr>
+    </w:tbl>
+    <w:p>
+      <w:pPr>
+        <w:rPr>
+          <w:lang w:val="en-US"/>
+        </w:rPr>
+      </w:pPr>
+    </w:p>
+    <w:tbl>
+      <w:tblPr>
+        <w:tblStyle w:val="Tablaconcuadrcula"/>
+        <w:tblW w:w="0" w:type="auto"/>
+        <w:tblLook w:val="04A0" w:firstRow="1" w:lastRow="0" w:firstColumn="1" w:lastColumn="0" w:noHBand="0" w:noVBand="1"/>
+      </w:tblPr>
+      <w:tblGrid>
+        <w:gridCol w:w="9350"/>
+      </w:tblGrid>
+      <w:tr>
+        <w:tc>
+          <w:tcPr>
+            <w:tcW w:w="9350" w:type="dxa"/>
+          </w:tcPr>
+          <w:p>
+            <w:pPr>
+              <w:rPr>
+                <w:b/>
+                <w:bCs/>
+                <w:lang w:val="en-US"/>
+              </w:rPr>
+            </w:pPr>
+            <w:proofErr w:type="spellStart"/>
+            <w:proofErr w:type="gramStart"/>
+            <w:r>
+              <w:rPr>
+                <w:b/>
+                <w:bCs/>
+                <w:lang w:val="en-US"/>
+              </w:rPr>
+              <w:t>isEmpty</w:t>
+            </w:r>
+            <w:proofErr w:type="spellEnd"/>
+            <w:r>
+              <w:rPr>
+                <w:b/>
+                <w:bCs/>
+                <w:lang w:val="en-US"/>
+              </w:rPr>
+              <w:t>(</w:t>
+            </w:r>
+            <w:proofErr w:type="gramEnd"/>
+            <w:r>
+              <w:rPr>
+                <w:b/>
+                <w:bCs/>
+                <w:lang w:val="en-US"/>
+              </w:rPr>
+              <w:t>PQ)</w:t>
+            </w:r>
+          </w:p>
+          <w:p>
+            <w:pPr>
+              <w:rPr>
+                <w:lang w:val="en-US"/>
+              </w:rPr>
+            </w:pPr>
+            <w:r>
+              <w:rPr>
+                <w:lang w:val="en-US"/>
+              </w:rPr>
+              <w:t xml:space="preserve">“Checks if the priority queue is </w:t>
+            </w:r>
+            <w:proofErr w:type="gramStart"/>
+            <w:r>
+              <w:rPr>
+                <w:lang w:val="en-US"/>
+              </w:rPr>
+              <w:t>empty</w:t>
+            </w:r>
+            <w:proofErr w:type="gramEnd"/>
+            <w:r>
+              <w:rPr>
+                <w:lang w:val="en-US"/>
+              </w:rPr>
+              <w:t>”</w:t>
+            </w:r>
+          </w:p>
+          <w:p>
+            <w:pPr>
+              <w:rPr>
+                <w:lang w:val="en-US"/>
+              </w:rPr>
+            </w:pPr>
+            <w:proofErr w:type="gramStart"/>
+            <w:r>
+              <w:rPr>
+                <w:lang w:val="en-US"/>
+              </w:rPr>
+              <w:t>{ pre</w:t>
+            </w:r>
+            <w:proofErr w:type="gramEnd"/>
+            <w:r>
+              <w:rPr>
+                <w:lang w:val="en-US"/>
+              </w:rPr>
+              <w:t>: TRUE }</w:t>
+            </w:r>
+          </w:p>
+          <w:p>
+            <w:pPr>
+              <w:rPr>
+                <w:lang w:val="en-US"/>
+              </w:rPr>
+            </w:pPr>
+          </w:p>
+          <w:p>
+            <w:pPr>
+              <w:rPr>
+                <w:lang w:val="en-US"/>
+              </w:rPr>
+            </w:pPr>
+            <w:proofErr w:type="gramStart"/>
+            <w:r>
+              <w:rPr>
+                <w:lang w:val="en-US"/>
+              </w:rPr>
+              <w:t>{ post</w:t>
+            </w:r>
+            <w:proofErr w:type="gramEnd"/>
+            <w:r>
+              <w:rPr>
+                <w:lang w:val="en-US"/>
+              </w:rPr>
+              <w:t>: Returns true if n = 0, false otherwise }</w:t>
+            </w:r>
+          </w:p>
+        </w:tc>
+      </w:tr>
+    </w:tbl>
+    <w:p>
+      <w:pPr>
+        <w:rPr>
+          <w:lang w:val="en-US"/>
+        </w:rPr>
+      </w:pPr>
+    </w:p>
+    <w:p>
+      <w:pPr>
+        <w:rPr>
+          <w:lang w:val="en-US"/>
+        </w:rPr>
+      </w:pPr>
+    </w:p>
+    <w:tbl>
+      <w:tblPr>
+        <w:tblStyle w:val="Tablaconcuadrcula"/>
+        <w:tblW w:w="0" w:type="auto"/>
+        <w:tblLook w:val="04A0" w:firstRow="1" w:lastRow="0" w:firstColumn="1" w:lastColumn="0" w:noHBand="0" w:noVBand="1"/>
+      </w:tblPr>
+      <w:tblGrid>
+        <w:gridCol w:w="9350"/>
+      </w:tblGrid>
+      <w:tr>
+        <w:tc>
+          <w:tcPr>
+            <w:tcW w:w="9350" w:type="dxa"/>
+          </w:tcPr>
+          <w:p>
+            <w:pPr>
+              <w:rPr>
+                <w:b/>
+                <w:bCs/>
+                <w:lang w:val="en-US"/>
+              </w:rPr>
+            </w:pPr>
+            <w:r>
+              <w:rPr>
+                <w:b/>
+                <w:bCs/>
+                <w:lang w:val="en-US"/>
+              </w:rPr>
+              <w:lastRenderedPageBreak/>
+              <w:t>Insert (T</w:t>
+            </w:r>
+            <w:r>
+              <w:rPr>
+                <w:b/>
+                <w:bCs/>
+                <w:lang w:val="en-US"/>
+              </w:rPr>
+              <w:t>)</w:t>
+            </w:r>
+          </w:p>
+          <w:p>
+            <w:pPr>
+              <w:rPr>
+                <w:lang w:val="en-US"/>
+              </w:rPr>
+            </w:pPr>
+            <w:r>
+              <w:rPr>
+                <w:lang w:val="en-US"/>
+              </w:rPr>
+              <w:t xml:space="preserve">“Adds a new element to the </w:t>
+            </w:r>
+            <w:proofErr w:type="gramStart"/>
+            <w:r>
+              <w:rPr>
+                <w:lang w:val="en-US"/>
+              </w:rPr>
+              <w:t>priority</w:t>
+            </w:r>
+            <w:proofErr w:type="gramEnd"/>
+            <w:r>
+              <w:rPr>
+                <w:lang w:val="en-US"/>
+              </w:rPr>
+              <w:t>”</w:t>
+            </w:r>
+          </w:p>
+          <w:p>
+            <w:pPr>
+              <w:rPr>
+                <w:lang w:val="en-US"/>
+              </w:rPr>
+            </w:pPr>
+            <w:proofErr w:type="gramStart"/>
+            <w:r>
+              <w:rPr>
+                <w:lang w:val="en-US"/>
+              </w:rPr>
+              <w:t>{ pre</w:t>
+            </w:r>
+            <w:proofErr w:type="gramEnd"/>
+            <w:r>
+              <w:rPr>
+                <w:lang w:val="en-US"/>
+              </w:rPr>
+              <w:t>: TRUE }</w:t>
+            </w:r>
+          </w:p>
+          <w:p>
+            <w:pPr>
+              <w:rPr>
+                <w:lang w:val="en-US"/>
+              </w:rPr>
+            </w:pPr>
+          </w:p>
+          <w:p>
+            <w:pPr>
+              <w:rPr>
+                <w:lang w:val="en-US"/>
+              </w:rPr>
+            </w:pPr>
+            <w:proofErr w:type="gramStart"/>
+            <w:r>
+              <w:rPr>
+                <w:lang w:val="en-US"/>
+              </w:rPr>
+              <w:t>{ post</w:t>
+            </w:r>
+            <w:proofErr w:type="gramEnd"/>
+            <w:r>
+              <w:rPr>
+                <w:lang w:val="en-US"/>
+              </w:rPr>
+              <w:t xml:space="preserve">: </w:t>
+            </w:r>
+            <w:proofErr w:type="spellStart"/>
+            <w:r>
+              <w:rPr>
+                <w:lang w:val="en-US"/>
+              </w:rPr>
+              <w:t>PQ.heap</w:t>
+            </w:r>
+            <w:proofErr w:type="spellEnd"/>
+            <w:r>
+              <w:rPr>
+                <w:lang w:val="en-US"/>
+              </w:rPr>
+              <w:t xml:space="preserve"> = &lt;T, Node1, Node2, …, </w:t>
+            </w:r>
+            <w:proofErr w:type="spellStart"/>
+            <w:r>
+              <w:rPr>
+                <w:lang w:val="en-US"/>
+              </w:rPr>
+              <w:t>Noden</w:t>
+            </w:r>
+            <w:proofErr w:type="spellEnd"/>
+            <w:r>
+              <w:rPr>
+                <w:lang w:val="en-US"/>
+              </w:rPr>
+              <w:t xml:space="preserve">&gt; where </w:t>
+            </w:r>
+            <w:r>
+              <w:rPr>
+                <w:rFonts w:ascii="Cambria Math" w:hAnsi="Cambria Math" w:cs="Cambria Math"/>
+                <w:lang w:val="en-US"/>
+              </w:rPr>
+              <w:t>∀</w:t>
+            </w:r>
+            <w:r>
+              <w:rPr>
+                <w:lang w:val="en-US"/>
+              </w:rPr>
+              <w:t xml:space="preserve"> </w:t>
+            </w:r>
+            <w:proofErr w:type="spellStart"/>
+            <w:r>
+              <w:rPr>
+                <w:lang w:val="en-US"/>
+              </w:rPr>
+              <w:t>i</w:t>
+            </w:r>
+            <w:proofErr w:type="spellEnd"/>
+            <w:r>
+              <w:rPr>
+                <w:lang w:val="en-US"/>
+              </w:rPr>
+              <w:t xml:space="preserve"> </w:t>
+            </w:r>
+            <w:r>
+              <w:rPr>
+                <w:rFonts w:ascii="Cambria Math" w:hAnsi="Cambria Math" w:cs="Cambria Math"/>
+                <w:lang w:val="en-US"/>
+              </w:rPr>
+              <w:t>∈</w:t>
+            </w:r>
+            <w:r>
+              <w:rPr>
+                <w:lang w:val="en-US"/>
+              </w:rPr>
+              <w:t xml:space="preserve"> [1,n], T </w:t>
+            </w:r>
+            <w:r>
+              <w:rPr>
+                <w:rFonts w:ascii="Calibri" w:hAnsi="Calibri" w:cs="Calibri"/>
+                <w:lang w:val="en-US"/>
+              </w:rPr>
+              <w:t>≥</w:t>
+            </w:r>
+            <w:r>
+              <w:rPr>
+                <w:lang w:val="en-US"/>
+              </w:rPr>
+              <w:t xml:space="preserve"> </w:t>
+            </w:r>
+            <w:proofErr w:type="spellStart"/>
+            <w:r>
+              <w:rPr>
+                <w:lang w:val="en-US"/>
+              </w:rPr>
+              <w:t>Nodei</w:t>
+            </w:r>
+            <w:proofErr w:type="spellEnd"/>
+            <w:r>
+              <w:rPr>
+                <w:lang w:val="en-US"/>
+              </w:rPr>
+              <w:t xml:space="preserve"> }</w:t>
+            </w:r>
+          </w:p>
+        </w:tc>
+      </w:tr>
+    </w:tbl>
+    <w:p>
+      <w:pPr>
+        <w:rPr>
+          <w:lang w:val="en-US"/>
+        </w:rPr>
+      </w:pPr>
+    </w:p>
+    <w:p>
+      <w:pPr>
+        <w:rPr>
+          <w:lang w:val="en-US"/>
+        </w:rPr>
+      </w:pPr>
+    </w:p>
+    <w:tbl>
+      <w:tblPr>
+        <w:tblStyle w:val="Tablaconcuadrcula"/>
+        <w:tblW w:w="0" w:type="auto"/>
+        <w:tblLook w:val="04A0" w:firstRow="1" w:lastRow="0" w:firstColumn="1" w:lastColumn="0" w:noHBand="0" w:noVBand="1"/>
+      </w:tblPr>
+      <w:tblGrid>
+        <w:gridCol w:w="9350"/>
+      </w:tblGrid>
+      <w:tr>
+        <w:tc>
+          <w:tcPr>
+            <w:tcW w:w="9350" w:type="dxa"/>
+          </w:tcPr>
+          <w:p>
+            <w:pPr>
+              <w:rPr>
+                <w:b/>
+                <w:bCs/>
+                <w:lang w:val="en-US"/>
+              </w:rPr>
+            </w:pPr>
+            <w:proofErr w:type="spellStart"/>
+            <w:proofErr w:type="gramStart"/>
+            <w:r>
+              <w:rPr>
+                <w:b/>
+                <w:bCs/>
+                <w:lang w:val="en-US"/>
+              </w:rPr>
+              <w:t>increasePriority</w:t>
+            </w:r>
+            <w:proofErr w:type="spellEnd"/>
+            <w:r>
+              <w:rPr>
+                <w:b/>
+                <w:bCs/>
+                <w:lang w:val="en-US"/>
+              </w:rPr>
+              <w:t>(</w:t>
+            </w:r>
+            <w:proofErr w:type="gramEnd"/>
+            <w:r>
+              <w:rPr>
+                <w:b/>
+                <w:bCs/>
+                <w:lang w:val="en-US"/>
+              </w:rPr>
+              <w:t>PQ</w:t>
+            </w:r>
+            <w:r>
+              <w:rPr>
+                <w:b/>
+                <w:bCs/>
+                <w:lang w:val="en-US"/>
+              </w:rPr>
+              <w:t>, V, P</w:t>
+            </w:r>
+            <w:r>
+              <w:rPr>
+                <w:b/>
+                <w:bCs/>
+                <w:lang w:val="en-US"/>
+              </w:rPr>
+              <w:t>)</w:t>
+            </w:r>
+          </w:p>
+          <w:p>
+            <w:pPr>
+              <w:rPr>
+                <w:lang w:val="en-US"/>
+              </w:rPr>
+            </w:pPr>
+            <w:r>
+              <w:rPr>
+                <w:lang w:val="en-US"/>
+              </w:rPr>
+              <w:t xml:space="preserve">“Increases the priority of an element in the priority </w:t>
+            </w:r>
+            <w:proofErr w:type="gramStart"/>
+            <w:r>
+              <w:rPr>
+                <w:lang w:val="en-US"/>
+              </w:rPr>
+              <w:t>queue</w:t>
+            </w:r>
+            <w:proofErr w:type="gramEnd"/>
+            <w:r>
+              <w:rPr>
+                <w:lang w:val="en-US"/>
+              </w:rPr>
+              <w:t xml:space="preserve">” </w:t>
+            </w:r>
+          </w:p>
+          <w:p>
+            <w:pPr>
+              <w:rPr>
+                <w:lang w:val="en-US"/>
+              </w:rPr>
+            </w:pPr>
+            <w:proofErr w:type="gramStart"/>
+            <w:r>
+              <w:rPr>
+                <w:lang w:val="en-US"/>
+              </w:rPr>
+              <w:t>{ pre</w:t>
+            </w:r>
+            <w:proofErr w:type="gramEnd"/>
+            <w:r>
+              <w:rPr>
+                <w:lang w:val="en-US"/>
+              </w:rPr>
+              <w:t>: TRUE }</w:t>
+            </w:r>
+          </w:p>
+          <w:p>
+            <w:pPr>
+              <w:rPr>
+                <w:lang w:val="en-US"/>
+              </w:rPr>
+            </w:pPr>
+          </w:p>
+          <w:p>
+            <w:pPr>
+              <w:rPr>
+                <w:lang w:val="en-US"/>
+              </w:rPr>
+            </w:pPr>
+            <w:proofErr w:type="gramStart"/>
+            <w:r>
+              <w:rPr>
+                <w:lang w:val="en-US"/>
+              </w:rPr>
+              <w:t>{ post</w:t>
+            </w:r>
+            <w:proofErr w:type="gramEnd"/>
+            <w:r>
+              <w:rPr>
+                <w:lang w:val="en-US"/>
+              </w:rPr>
+              <w:t xml:space="preserve">: Returns Node1 where </w:t>
+            </w:r>
+            <w:r>
+              <w:rPr>
+                <w:rFonts w:ascii="Cambria Math" w:hAnsi="Cambria Math" w:cs="Cambria Math"/>
+                <w:lang w:val="en-US"/>
+              </w:rPr>
+              <w:t>∀</w:t>
+            </w:r>
+            <w:r>
+              <w:rPr>
+                <w:lang w:val="en-US"/>
+              </w:rPr>
+              <w:t xml:space="preserve"> </w:t>
+            </w:r>
+            <w:proofErr w:type="spellStart"/>
+            <w:r>
+              <w:rPr>
+                <w:lang w:val="en-US"/>
+              </w:rPr>
+              <w:t>i</w:t>
+            </w:r>
+            <w:proofErr w:type="spellEnd"/>
+            <w:r>
+              <w:rPr>
+                <w:lang w:val="en-US"/>
+              </w:rPr>
+              <w:t xml:space="preserve"> </w:t>
+            </w:r>
+            <w:r>
+              <w:rPr>
+                <w:rFonts w:ascii="Cambria Math" w:hAnsi="Cambria Math" w:cs="Cambria Math"/>
+                <w:lang w:val="en-US"/>
+              </w:rPr>
+              <w:t>∈</w:t>
+            </w:r>
+            <w:r>
+              <w:rPr>
+                <w:lang w:val="en-US"/>
+              </w:rPr>
+              <w:t xml:space="preserve"> [1,n], Node1 </w:t>
+            </w:r>
+            <w:r>
+              <w:rPr>
+                <w:rFonts w:ascii="Calibri" w:hAnsi="Calibri" w:cs="Calibri"/>
+                <w:lang w:val="en-US"/>
+              </w:rPr>
+              <w:t>≥</w:t>
+            </w:r>
+            <w:r>
+              <w:rPr>
+                <w:lang w:val="en-US"/>
+              </w:rPr>
+              <w:t xml:space="preserve"> </w:t>
+            </w:r>
+            <w:proofErr w:type="spellStart"/>
+            <w:r>
+              <w:rPr>
+                <w:lang w:val="en-US"/>
+              </w:rPr>
+              <w:t>Nodei</w:t>
+            </w:r>
+            <w:proofErr w:type="spellEnd"/>
+            <w:r>
+              <w:rPr>
+                <w:lang w:val="en-US"/>
+              </w:rPr>
+              <w:t xml:space="preserve"> }</w:t>
             </w:r>
           </w:p>
         </w:tc>
@@ -2534,12 +3931,11 @@
   <w:style w:type="paragraph" w:default="1" w:styleId="Normal">
     <w:name w:val="Normal"/>
     <w:qFormat/>
-    <w:rsid w:val="00A42018"/>
+    <w:rsid w:val="008B799C"/>
   </w:style>
   <w:style w:type="character" w:default="1" w:styleId="Fuentedeprrafopredeter">
     <w:name w:val="Default Paragraph Font"/>
     <w:uiPriority w:val="1"/>
-    <w:semiHidden/>
     <w:unhideWhenUsed/>
   </w:style>
   <w:style w:type="table" w:default="1" w:styleId="Tablanormal">

</xml_diff>